<commit_message>
Skeleton files and Updated GDD
Added skeleton cpp and h files for Arcane Engine App. Updated GDD, created logo and modified mechanics
</commit_message>
<xml_diff>
--- a/Docs/Box Pusher (GDD).docx
+++ b/Docs/Box Pusher (GDD).docx
@@ -65,11 +65,274 @@
       <w:r>
         <w:rPr>
           <w:rFonts w:ascii="Trebuchet MS" w:eastAsia="Trebuchet MS" w:hAnsi="Trebuchet MS" w:cs="Trebuchet MS"/>
-          <w:color w:val="666666"/>
-          <w:sz w:val="26"/>
-          <w:szCs w:val="26"/>
-        </w:rPr>
-        <w:t>Your Company Logo Here</w:t>
+          <w:noProof/>
+          <w:color w:val="666666"/>
+          <w:sz w:val="26"/>
+          <w:szCs w:val="26"/>
+        </w:rPr>
+        <mc:AlternateContent>
+          <mc:Choice Requires="wpi">
+            <w:drawing>
+              <wp:anchor distT="0" distB="0" distL="114300" distR="114300" simplePos="0" relativeHeight="251662336" behindDoc="0" locked="0" layoutInCell="1" allowOverlap="1" wp14:anchorId="55F8E663" wp14:editId="2B11A8C1">
+                <wp:simplePos x="0" y="0"/>
+                <wp:positionH relativeFrom="column">
+                  <wp:posOffset>3784980</wp:posOffset>
+                </wp:positionH>
+                <wp:positionV relativeFrom="paragraph">
+                  <wp:posOffset>127125</wp:posOffset>
+                </wp:positionV>
+                <wp:extent cx="10440" cy="11520"/>
+                <wp:effectExtent l="38100" t="38100" r="46990" b="45720"/>
+                <wp:wrapNone/>
+                <wp:docPr id="4" name="Ink 4"/>
+                <wp:cNvGraphicFramePr/>
+                <a:graphic xmlns:a="http://schemas.openxmlformats.org/drawingml/2006/main">
+                  <a:graphicData uri="http://schemas.microsoft.com/office/word/2010/wordprocessingInk">
+                    <w14:contentPart bwMode="auto" r:id="rId6">
+                      <w14:nvContentPartPr>
+                        <w14:cNvContentPartPr/>
+                      </w14:nvContentPartPr>
+                      <w14:xfrm>
+                        <a:off x="0" y="0"/>
+                        <a:ext cx="10440" cy="11520"/>
+                      </w14:xfrm>
+                    </w14:contentPart>
+                  </a:graphicData>
+                </a:graphic>
+              </wp:anchor>
+            </w:drawing>
+          </mc:Choice>
+          <mc:Fallback>
+            <w:pict>
+              <v:shapetype w14:anchorId="705325FF" id="_x0000_t75" coordsize="21600,21600" o:spt="75" o:preferrelative="t" path="m@4@5l@4@11@9@11@9@5xe" filled="f" stroked="f">
+                <v:stroke joinstyle="miter"/>
+                <v:formulas>
+                  <v:f eqn="if lineDrawn pixelLineWidth 0"/>
+                  <v:f eqn="sum @0 1 0"/>
+                  <v:f eqn="sum 0 0 @1"/>
+                  <v:f eqn="prod @2 1 2"/>
+                  <v:f eqn="prod @3 21600 pixelWidth"/>
+                  <v:f eqn="prod @3 21600 pixelHeight"/>
+                  <v:f eqn="sum @0 0 1"/>
+                  <v:f eqn="prod @6 1 2"/>
+                  <v:f eqn="prod @7 21600 pixelWidth"/>
+                  <v:f eqn="sum @8 21600 0"/>
+                  <v:f eqn="prod @7 21600 pixelHeight"/>
+                  <v:f eqn="sum @10 21600 0"/>
+                </v:formulas>
+                <v:path o:extrusionok="f" gradientshapeok="t" o:connecttype="rect"/>
+                <o:lock v:ext="edit" aspectratio="t"/>
+              </v:shapetype>
+              <v:shape id="Ink 4" o:spid="_x0000_s1026" type="#_x0000_t75" style="position:absolute;margin-left:297.35pt;margin-top:9.3pt;width:2.2pt;height:2.3pt;z-index:251662336;visibility:visible;mso-wrap-style:square;mso-wrap-distance-left:9pt;mso-wrap-distance-top:0;mso-wrap-distance-right:9pt;mso-wrap-distance-bottom:0;mso-position-horizontal:absolute;mso-position-horizontal-relative:text;mso-position-vertical:absolute;mso-position-vertical-relative:text" o:gfxdata="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">
+                <v:imagedata r:id="rId7" o:title=""/>
+              </v:shape>
+            </w:pict>
+          </mc:Fallback>
+        </mc:AlternateContent>
+      </w:r>
+      <w:r>
+        <w:rPr>
+          <w:rFonts w:ascii="Trebuchet MS" w:eastAsia="Trebuchet MS" w:hAnsi="Trebuchet MS" w:cs="Trebuchet MS"/>
+          <w:noProof/>
+          <w:color w:val="666666"/>
+          <w:sz w:val="26"/>
+          <w:szCs w:val="26"/>
+        </w:rPr>
+        <mc:AlternateContent>
+          <mc:Choice Requires="wpi">
+            <w:drawing>
+              <wp:anchor distT="0" distB="0" distL="114300" distR="114300" simplePos="0" relativeHeight="251661312" behindDoc="0" locked="0" layoutInCell="1" allowOverlap="1" wp14:anchorId="2624A960" wp14:editId="62741675">
+                <wp:simplePos x="0" y="0"/>
+                <wp:positionH relativeFrom="column">
+                  <wp:posOffset>3714420</wp:posOffset>
+                </wp:positionH>
+                <wp:positionV relativeFrom="paragraph">
+                  <wp:posOffset>112005</wp:posOffset>
+                </wp:positionV>
+                <wp:extent cx="360" cy="1080"/>
+                <wp:effectExtent l="19050" t="19050" r="57150" b="56515"/>
+                <wp:wrapNone/>
+                <wp:docPr id="3" name="Ink 3"/>
+                <wp:cNvGraphicFramePr/>
+                <a:graphic xmlns:a="http://schemas.openxmlformats.org/drawingml/2006/main">
+                  <a:graphicData uri="http://schemas.microsoft.com/office/word/2010/wordprocessingInk">
+                    <w14:contentPart bwMode="auto" r:id="rId8">
+                      <w14:nvContentPartPr>
+                        <w14:cNvContentPartPr/>
+                      </w14:nvContentPartPr>
+                      <w14:xfrm>
+                        <a:off x="0" y="0"/>
+                        <a:ext cx="360" cy="1080"/>
+                      </w14:xfrm>
+                    </w14:contentPart>
+                  </a:graphicData>
+                </a:graphic>
+              </wp:anchor>
+            </w:drawing>
+          </mc:Choice>
+          <mc:Fallback>
+            <w:pict>
+              <v:shape w14:anchorId="2BC961E9" id="Ink 3" o:spid="_x0000_s1026" type="#_x0000_t75" style="position:absolute;margin-left:291.75pt;margin-top:8.1pt;width:1.45pt;height:1.5pt;z-index:251661312;visibility:visible;mso-wrap-style:square;mso-wrap-distance-left:9pt;mso-wrap-distance-top:0;mso-wrap-distance-right:9pt;mso-wrap-distance-bottom:0;mso-position-horizontal:absolute;mso-position-horizontal-relative:text;mso-position-vertical:absolute;mso-position-vertical-relative:text" o:gfxdata="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">
+                <v:imagedata r:id="rId9" o:title=""/>
+              </v:shape>
+            </w:pict>
+          </mc:Fallback>
+        </mc:AlternateContent>
+      </w:r>
+      <w:r>
+        <w:rPr>
+          <w:rFonts w:ascii="Trebuchet MS" w:eastAsia="Trebuchet MS" w:hAnsi="Trebuchet MS" w:cs="Trebuchet MS"/>
+          <w:noProof/>
+          <w:color w:val="666666"/>
+          <w:sz w:val="26"/>
+          <w:szCs w:val="26"/>
+        </w:rPr>
+        <mc:AlternateContent>
+          <mc:Choice Requires="wpi">
+            <w:drawing>
+              <wp:anchor distT="0" distB="0" distL="114300" distR="114300" simplePos="0" relativeHeight="251660288" behindDoc="0" locked="0" layoutInCell="1" allowOverlap="1" wp14:anchorId="159BE7BE" wp14:editId="7C50C152">
+                <wp:simplePos x="0" y="0"/>
+                <wp:positionH relativeFrom="column">
+                  <wp:posOffset>3749700</wp:posOffset>
+                </wp:positionH>
+                <wp:positionV relativeFrom="paragraph">
+                  <wp:posOffset>108765</wp:posOffset>
+                </wp:positionV>
+                <wp:extent cx="22680" cy="5400"/>
+                <wp:effectExtent l="38100" t="38100" r="53975" b="52070"/>
+                <wp:wrapNone/>
+                <wp:docPr id="2" name="Ink 2"/>
+                <wp:cNvGraphicFramePr/>
+                <a:graphic xmlns:a="http://schemas.openxmlformats.org/drawingml/2006/main">
+                  <a:graphicData uri="http://schemas.microsoft.com/office/word/2010/wordprocessingInk">
+                    <w14:contentPart bwMode="auto" r:id="rId10">
+                      <w14:nvContentPartPr>
+                        <w14:cNvContentPartPr/>
+                      </w14:nvContentPartPr>
+                      <w14:xfrm>
+                        <a:off x="0" y="0"/>
+                        <a:ext cx="22680" cy="5400"/>
+                      </w14:xfrm>
+                    </w14:contentPart>
+                  </a:graphicData>
+                </a:graphic>
+              </wp:anchor>
+            </w:drawing>
+          </mc:Choice>
+          <mc:Fallback>
+            <w:pict>
+              <v:shape w14:anchorId="3E450C8C" id="Ink 2" o:spid="_x0000_s1026" type="#_x0000_t75" style="position:absolute;margin-left:294.55pt;margin-top:7.85pt;width:3.2pt;height:1.85pt;z-index:251660288;visibility:visible;mso-wrap-style:square;mso-wrap-distance-left:9pt;mso-wrap-distance-top:0;mso-wrap-distance-right:9pt;mso-wrap-distance-bottom:0;mso-position-horizontal:absolute;mso-position-horizontal-relative:text;mso-position-vertical:absolute;mso-position-vertical-relative:text" o:gfxdata="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">
+                <v:imagedata r:id="rId11" o:title=""/>
+              </v:shape>
+            </w:pict>
+          </mc:Fallback>
+        </mc:AlternateContent>
+      </w:r>
+      <w:r>
+        <w:rPr>
+          <w:rFonts w:ascii="Trebuchet MS" w:eastAsia="Trebuchet MS" w:hAnsi="Trebuchet MS" w:cs="Trebuchet MS"/>
+          <w:noProof/>
+          <w:color w:val="666666"/>
+          <w:sz w:val="26"/>
+          <w:szCs w:val="26"/>
+        </w:rPr>
+        <mc:AlternateContent>
+          <mc:Choice Requires="wpi">
+            <w:drawing>
+              <wp:anchor distT="0" distB="0" distL="114300" distR="114300" simplePos="0" relativeHeight="251659264" behindDoc="0" locked="0" layoutInCell="1" allowOverlap="1" wp14:anchorId="6913F8AC" wp14:editId="2598110B">
+                <wp:simplePos x="0" y="0"/>
+                <wp:positionH relativeFrom="column">
+                  <wp:posOffset>3939780</wp:posOffset>
+                </wp:positionH>
+                <wp:positionV relativeFrom="paragraph">
+                  <wp:posOffset>97245</wp:posOffset>
+                </wp:positionV>
+                <wp:extent cx="2520" cy="3600"/>
+                <wp:effectExtent l="38100" t="38100" r="55245" b="53975"/>
+                <wp:wrapNone/>
+                <wp:docPr id="1" name="Ink 1"/>
+                <wp:cNvGraphicFramePr/>
+                <a:graphic xmlns:a="http://schemas.openxmlformats.org/drawingml/2006/main">
+                  <a:graphicData uri="http://schemas.microsoft.com/office/word/2010/wordprocessingInk">
+                    <w14:contentPart bwMode="auto" r:id="rId12">
+                      <w14:nvContentPartPr>
+                        <w14:cNvContentPartPr/>
+                      </w14:nvContentPartPr>
+                      <w14:xfrm>
+                        <a:off x="0" y="0"/>
+                        <a:ext cx="2520" cy="3600"/>
+                      </w14:xfrm>
+                    </w14:contentPart>
+                  </a:graphicData>
+                </a:graphic>
+              </wp:anchor>
+            </w:drawing>
+          </mc:Choice>
+          <mc:Fallback>
+            <w:pict>
+              <v:shape w14:anchorId="6D109BCB" id="Ink 1" o:spid="_x0000_s1026" type="#_x0000_t75" style="position:absolute;margin-left:309.5pt;margin-top:6.95pt;width:1.65pt;height:1.7pt;z-index:251659264;visibility:visible;mso-wrap-style:square;mso-wrap-distance-left:9pt;mso-wrap-distance-top:0;mso-wrap-distance-right:9pt;mso-wrap-distance-bottom:0;mso-position-horizontal:absolute;mso-position-horizontal-relative:text;mso-position-vertical:absolute;mso-position-vertical-relative:text" o:gfxdata="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">
+                <v:imagedata r:id="rId13" o:title=""/>
+              </v:shape>
+            </w:pict>
+          </mc:Fallback>
+        </mc:AlternateContent>
+      </w:r>
+      <w:r>
+        <w:rPr>
+          <w:rFonts w:ascii="Trebuchet MS" w:eastAsia="Trebuchet MS" w:hAnsi="Trebuchet MS" w:cs="Trebuchet MS"/>
+          <w:noProof/>
+          <w:color w:val="666666"/>
+          <w:sz w:val="26"/>
+          <w:szCs w:val="26"/>
+        </w:rPr>
+        <w:drawing>
+          <wp:inline distT="0" distB="0" distL="0" distR="0" wp14:anchorId="589217CA" wp14:editId="3C176B66">
+            <wp:extent cx="2743200" cy="2743200"/>
+            <wp:effectExtent l="0" t="0" r="0" b="0"/>
+            <wp:docPr id="8" name="Picture 8"/>
+            <wp:cNvGraphicFramePr>
+              <a:graphicFrameLocks xmlns:a="http://schemas.openxmlformats.org/drawingml/2006/main" noChangeAspect="1"/>
+            </wp:cNvGraphicFramePr>
+            <a:graphic xmlns:a="http://schemas.openxmlformats.org/drawingml/2006/main">
+              <a:graphicData uri="http://schemas.openxmlformats.org/drawingml/2006/picture">
+                <pic:pic xmlns:pic="http://schemas.openxmlformats.org/drawingml/2006/picture">
+                  <pic:nvPicPr>
+                    <pic:cNvPr id="0" name="Picture 1"/>
+                    <pic:cNvPicPr>
+                      <a:picLocks noChangeAspect="1" noChangeArrowheads="1"/>
+                    </pic:cNvPicPr>
+                  </pic:nvPicPr>
+                  <pic:blipFill>
+                    <a:blip r:embed="rId14" cstate="print">
+                      <a:extLst>
+                        <a:ext uri="{28A0092B-C50C-407E-A947-70E740481C1C}">
+                          <a14:useLocalDpi xmlns:a14="http://schemas.microsoft.com/office/drawing/2010/main" val="0"/>
+                        </a:ext>
+                      </a:extLst>
+                    </a:blip>
+                    <a:srcRect/>
+                    <a:stretch>
+                      <a:fillRect/>
+                    </a:stretch>
+                  </pic:blipFill>
+                  <pic:spPr bwMode="auto">
+                    <a:xfrm>
+                      <a:off x="0" y="0"/>
+                      <a:ext cx="2743200" cy="2743200"/>
+                    </a:xfrm>
+                    <a:prstGeom prst="rect">
+                      <a:avLst/>
+                    </a:prstGeom>
+                    <a:noFill/>
+                    <a:ln>
+                      <a:noFill/>
+                    </a:ln>
+                  </pic:spPr>
+                </pic:pic>
+              </a:graphicData>
+            </a:graphic>
+          </wp:inline>
+        </w:drawing>
       </w:r>
     </w:p>
     <w:p>
@@ -129,7 +392,27 @@
           <w:sz w:val="26"/>
           <w:szCs w:val="26"/>
         </w:rPr>
-        <w:t>Revision: 0.0.0</w:t>
+        <w:t xml:space="preserve">Revision: </w:t>
+      </w:r>
+      <w:r>
+        <w:rPr>
+          <w:rFonts w:ascii="Trebuchet MS" w:eastAsia="Trebuchet MS" w:hAnsi="Trebuchet MS" w:cs="Trebuchet MS"/>
+          <w:color w:val="666666"/>
+          <w:sz w:val="26"/>
+          <w:szCs w:val="26"/>
+        </w:rPr>
+        <w:t>1</w:t>
+      </w:r>
+      <w:bookmarkStart w:id="0" w:name="_GoBack"/>
+      <w:bookmarkEnd w:id="0"/>
+      <w:r>
+        <w:rPr>
+          <w:rFonts w:ascii="Trebuchet MS" w:eastAsia="Trebuchet MS" w:hAnsi="Trebuchet MS" w:cs="Trebuchet MS"/>
+          <w:color w:val="666666"/>
+          <w:sz w:val="26"/>
+          <w:szCs w:val="26"/>
+        </w:rPr>
+        <w:t>.0.0</w:t>
       </w:r>
     </w:p>
     <w:p>
@@ -442,7 +725,7 @@
           <w:r>
             <w:fldChar w:fldCharType="separate"/>
           </w:r>
-          <w:hyperlink w:anchor="_Toc526964818" w:history="1">
+          <w:hyperlink w:anchor="_Toc527137006" w:history="1">
             <w:r>
               <w:rPr>
                 <w:rStyle w:val="Hyperlink"/>
@@ -465,7 +748,7 @@
               <w:lang w:val="en-CA" w:eastAsia="en-CA"/>
             </w:rPr>
           </w:pPr>
-          <w:hyperlink w:anchor="_Toc526964819" w:history="1">
+          <w:hyperlink w:anchor="_Toc527137007" w:history="1">
             <w:r>
               <w:rPr>
                 <w:rStyle w:val="Hyperlink"/>
@@ -488,7 +771,7 @@
               <w:lang w:val="en-CA" w:eastAsia="en-CA"/>
             </w:rPr>
           </w:pPr>
-          <w:hyperlink w:anchor="_Toc526964820" w:history="1">
+          <w:hyperlink w:anchor="_Toc527137008" w:history="1">
             <w:r>
               <w:rPr>
                 <w:rStyle w:val="Hyperlink"/>
@@ -511,7 +794,7 @@
               <w:lang w:val="en-CA" w:eastAsia="en-CA"/>
             </w:rPr>
           </w:pPr>
-          <w:hyperlink w:anchor="_Toc526964821" w:history="1">
+          <w:hyperlink w:anchor="_Toc527137009" w:history="1">
             <w:r>
               <w:rPr>
                 <w:rStyle w:val="Hyperlink"/>
@@ -534,7 +817,7 @@
               <w:lang w:val="en-CA" w:eastAsia="en-CA"/>
             </w:rPr>
           </w:pPr>
-          <w:hyperlink w:anchor="_Toc526964822" w:history="1">
+          <w:hyperlink w:anchor="_Toc527137010" w:history="1">
             <w:r>
               <w:rPr>
                 <w:rStyle w:val="Hyperlink"/>
@@ -557,7 +840,7 @@
               <w:lang w:val="en-CA" w:eastAsia="en-CA"/>
             </w:rPr>
           </w:pPr>
-          <w:hyperlink w:anchor="_Toc526964823" w:history="1">
+          <w:hyperlink w:anchor="_Toc527137011" w:history="1">
             <w:r>
               <w:rPr>
                 <w:rStyle w:val="Hyperlink"/>
@@ -580,7 +863,7 @@
               <w:lang w:val="en-CA" w:eastAsia="en-CA"/>
             </w:rPr>
           </w:pPr>
-          <w:hyperlink w:anchor="_Toc526964824" w:history="1">
+          <w:hyperlink w:anchor="_Toc527137012" w:history="1">
             <w:r>
               <w:rPr>
                 <w:rStyle w:val="Hyperlink"/>
@@ -603,7 +886,7 @@
               <w:lang w:val="en-CA" w:eastAsia="en-CA"/>
             </w:rPr>
           </w:pPr>
-          <w:hyperlink w:anchor="_Toc526964825" w:history="1">
+          <w:hyperlink w:anchor="_Toc527137013" w:history="1">
             <w:r>
               <w:rPr>
                 <w:rStyle w:val="Hyperlink"/>
@@ -626,7 +909,7 @@
               <w:lang w:val="en-CA" w:eastAsia="en-CA"/>
             </w:rPr>
           </w:pPr>
-          <w:hyperlink w:anchor="_Toc526964826" w:history="1">
+          <w:hyperlink w:anchor="_Toc527137014" w:history="1">
             <w:r>
               <w:rPr>
                 <w:rStyle w:val="Hyperlink"/>
@@ -649,7 +932,7 @@
               <w:lang w:val="en-CA" w:eastAsia="en-CA"/>
             </w:rPr>
           </w:pPr>
-          <w:hyperlink w:anchor="_Toc526964827" w:history="1">
+          <w:hyperlink w:anchor="_Toc527137015" w:history="1">
             <w:r>
               <w:rPr>
                 <w:rStyle w:val="Hyperlink"/>
@@ -672,7 +955,7 @@
               <w:lang w:val="en-CA" w:eastAsia="en-CA"/>
             </w:rPr>
           </w:pPr>
-          <w:hyperlink w:anchor="_Toc526964828" w:history="1">
+          <w:hyperlink w:anchor="_Toc527137016" w:history="1">
             <w:r>
               <w:rPr>
                 <w:rStyle w:val="Hyperlink"/>
@@ -695,7 +978,7 @@
               <w:lang w:val="en-CA" w:eastAsia="en-CA"/>
             </w:rPr>
           </w:pPr>
-          <w:hyperlink w:anchor="_Toc526964829" w:history="1">
+          <w:hyperlink w:anchor="_Toc527137017" w:history="1">
             <w:r>
               <w:rPr>
                 <w:rStyle w:val="Hyperlink"/>
@@ -718,7 +1001,7 @@
               <w:lang w:val="en-CA" w:eastAsia="en-CA"/>
             </w:rPr>
           </w:pPr>
-          <w:hyperlink w:anchor="_Toc526964830" w:history="1">
+          <w:hyperlink w:anchor="_Toc527137018" w:history="1">
             <w:r>
               <w:rPr>
                 <w:rStyle w:val="Hyperlink"/>
@@ -741,7 +1024,7 @@
               <w:lang w:val="en-CA" w:eastAsia="en-CA"/>
             </w:rPr>
           </w:pPr>
-          <w:hyperlink w:anchor="_Toc526964831" w:history="1">
+          <w:hyperlink w:anchor="_Toc527137019" w:history="1">
             <w:r>
               <w:rPr>
                 <w:rStyle w:val="Hyperlink"/>
@@ -764,7 +1047,7 @@
               <w:lang w:val="en-CA" w:eastAsia="en-CA"/>
             </w:rPr>
           </w:pPr>
-          <w:hyperlink w:anchor="_Toc526964832" w:history="1">
+          <w:hyperlink w:anchor="_Toc527137020" w:history="1">
             <w:r>
               <w:rPr>
                 <w:rStyle w:val="Hyperlink"/>
@@ -787,13 +1070,36 @@
               <w:lang w:val="en-CA" w:eastAsia="en-CA"/>
             </w:rPr>
           </w:pPr>
-          <w:hyperlink w:anchor="_Toc526964833" w:history="1">
+          <w:hyperlink w:anchor="_Toc527137021" w:history="1">
             <w:r>
               <w:rPr>
                 <w:rStyle w:val="Hyperlink"/>
                 <w:noProof/>
               </w:rPr>
               <w:t>- Core Gameplay Mechanic #3</w:t>
+            </w:r>
+          </w:hyperlink>
+        </w:p>
+        <w:p>
+          <w:pPr>
+            <w:pStyle w:val="TOC3"/>
+            <w:tabs>
+              <w:tab w:val="right" w:leader="dot" w:pos="9350"/>
+            </w:tabs>
+            <w:rPr>
+              <w:rFonts w:asciiTheme="minorHAnsi" w:eastAsiaTheme="minorEastAsia" w:hAnsiTheme="minorHAnsi" w:cstheme="minorBidi"/>
+              <w:noProof/>
+              <w:color w:val="auto"/>
+              <w:lang w:val="en-CA" w:eastAsia="en-CA"/>
+            </w:rPr>
+          </w:pPr>
+          <w:hyperlink w:anchor="_Toc527137022" w:history="1">
+            <w:r>
+              <w:rPr>
+                <w:rStyle w:val="Hyperlink"/>
+                <w:noProof/>
+              </w:rPr>
+              <w:t>- Core Gameplay Mechanic #4</w:t>
             </w:r>
           </w:hyperlink>
         </w:p>
@@ -810,7 +1116,7 @@
               <w:lang w:val="en-CA" w:eastAsia="en-CA"/>
             </w:rPr>
           </w:pPr>
-          <w:hyperlink w:anchor="_Toc526964834" w:history="1">
+          <w:hyperlink w:anchor="_Toc527137023" w:history="1">
             <w:r>
               <w:rPr>
                 <w:rStyle w:val="Hyperlink"/>
@@ -833,7 +1139,7 @@
               <w:lang w:val="en-CA" w:eastAsia="en-CA"/>
             </w:rPr>
           </w:pPr>
-          <w:hyperlink w:anchor="_Toc526964835" w:history="1">
+          <w:hyperlink w:anchor="_Toc527137024" w:history="1">
             <w:r>
               <w:rPr>
                 <w:rStyle w:val="Hyperlink"/>
@@ -856,7 +1162,7 @@
               <w:lang w:val="en-CA" w:eastAsia="en-CA"/>
             </w:rPr>
           </w:pPr>
-          <w:hyperlink w:anchor="_Toc526964836" w:history="1">
+          <w:hyperlink w:anchor="_Toc527137025" w:history="1">
             <w:r>
               <w:rPr>
                 <w:rStyle w:val="Hyperlink"/>
@@ -879,7 +1185,7 @@
               <w:lang w:val="en-CA" w:eastAsia="en-CA"/>
             </w:rPr>
           </w:pPr>
-          <w:hyperlink w:anchor="_Toc526964837" w:history="1">
+          <w:hyperlink w:anchor="_Toc527137026" w:history="1">
             <w:r>
               <w:rPr>
                 <w:rStyle w:val="Hyperlink"/>
@@ -902,7 +1208,7 @@
               <w:lang w:val="en-CA" w:eastAsia="en-CA"/>
             </w:rPr>
           </w:pPr>
-          <w:hyperlink w:anchor="_Toc526964838" w:history="1">
+          <w:hyperlink w:anchor="_Toc527137027" w:history="1">
             <w:r>
               <w:rPr>
                 <w:rStyle w:val="Hyperlink"/>
@@ -925,7 +1231,7 @@
               <w:lang w:val="en-CA" w:eastAsia="en-CA"/>
             </w:rPr>
           </w:pPr>
-          <w:hyperlink w:anchor="_Toc526964839" w:history="1">
+          <w:hyperlink w:anchor="_Toc527137028" w:history="1">
             <w:r>
               <w:rPr>
                 <w:rStyle w:val="Hyperlink"/>
@@ -948,7 +1254,7 @@
               <w:lang w:val="en-CA" w:eastAsia="en-CA"/>
             </w:rPr>
           </w:pPr>
-          <w:hyperlink w:anchor="_Toc526964840" w:history="1">
+          <w:hyperlink w:anchor="_Toc527137029" w:history="1">
             <w:r>
               <w:rPr>
                 <w:rStyle w:val="Hyperlink"/>
@@ -971,7 +1277,7 @@
               <w:lang w:val="en-CA" w:eastAsia="en-CA"/>
             </w:rPr>
           </w:pPr>
-          <w:hyperlink w:anchor="_Toc526964841" w:history="1">
+          <w:hyperlink w:anchor="_Toc527137030" w:history="1">
             <w:r>
               <w:rPr>
                 <w:rStyle w:val="Hyperlink"/>
@@ -994,7 +1300,7 @@
               <w:lang w:val="en-CA" w:eastAsia="en-CA"/>
             </w:rPr>
           </w:pPr>
-          <w:hyperlink w:anchor="_Toc526964842" w:history="1">
+          <w:hyperlink w:anchor="_Toc527137031" w:history="1">
             <w:r>
               <w:rPr>
                 <w:rStyle w:val="Hyperlink"/>
@@ -1077,11 +1383,11 @@
       <w:pPr>
         <w:pStyle w:val="Heading1"/>
       </w:pPr>
-      <w:bookmarkStart w:id="0" w:name="_Toc526964818"/>
+      <w:bookmarkStart w:id="1" w:name="_Toc527137006"/>
       <w:r>
         <w:t>Overview</w:t>
       </w:r>
-      <w:bookmarkEnd w:id="0"/>
+      <w:bookmarkEnd w:id="1"/>
     </w:p>
     <w:p>
       <w:pPr>
@@ -1097,12 +1403,11 @@
       <w:pPr>
         <w:pStyle w:val="Heading2"/>
       </w:pPr>
-      <w:bookmarkStart w:id="1" w:name="_Toc526964819"/>
-      <w:r>
-        <w:lastRenderedPageBreak/>
+      <w:bookmarkStart w:id="2" w:name="_Toc527137007"/>
+      <w:r>
         <w:t>Theme / Setting / Genre</w:t>
       </w:r>
-      <w:bookmarkEnd w:id="1"/>
+      <w:bookmarkEnd w:id="2"/>
     </w:p>
     <w:p>
       <w:pPr>
@@ -1204,11 +1509,11 @@
       <w:pPr>
         <w:pStyle w:val="Heading2"/>
       </w:pPr>
-      <w:bookmarkStart w:id="2" w:name="_Toc526964820"/>
+      <w:bookmarkStart w:id="3" w:name="_Toc527137008"/>
       <w:r>
         <w:t>Core Gameplay Mechanics Brief</w:t>
       </w:r>
-      <w:bookmarkEnd w:id="2"/>
+      <w:bookmarkEnd w:id="3"/>
     </w:p>
     <w:p>
       <w:pPr>
@@ -1310,11 +1615,11 @@
       <w:pPr>
         <w:pStyle w:val="Heading2"/>
       </w:pPr>
-      <w:bookmarkStart w:id="3" w:name="_Toc526964821"/>
+      <w:bookmarkStart w:id="4" w:name="_Toc527137009"/>
       <w:r>
         <w:t>Targeted platforms</w:t>
       </w:r>
-      <w:bookmarkEnd w:id="3"/>
+      <w:bookmarkEnd w:id="4"/>
     </w:p>
     <w:p>
       <w:pPr>
@@ -1348,11 +1653,11 @@
       <w:pPr>
         <w:pStyle w:val="Heading2"/>
       </w:pPr>
-      <w:bookmarkStart w:id="4" w:name="_Toc526964822"/>
+      <w:bookmarkStart w:id="5" w:name="_Toc527137010"/>
       <w:r>
         <w:t>Monetization model</w:t>
       </w:r>
-      <w:bookmarkEnd w:id="4"/>
+      <w:bookmarkEnd w:id="5"/>
       <w:r>
         <w:t xml:space="preserve">  </w:t>
       </w:r>
@@ -1431,11 +1736,11 @@
       <w:pPr>
         <w:pStyle w:val="Heading2"/>
       </w:pPr>
-      <w:bookmarkStart w:id="5" w:name="_Toc526964823"/>
+      <w:bookmarkStart w:id="6" w:name="_Toc527137011"/>
       <w:r>
         <w:t>Project Scope</w:t>
       </w:r>
-      <w:bookmarkEnd w:id="5"/>
+      <w:bookmarkEnd w:id="6"/>
       <w:r>
         <w:t xml:space="preserve"> </w:t>
       </w:r>
@@ -1688,12 +1993,11 @@
       <w:pPr>
         <w:pStyle w:val="Heading2"/>
       </w:pPr>
-      <w:bookmarkStart w:id="6" w:name="_Toc526964824"/>
-      <w:r>
-        <w:lastRenderedPageBreak/>
+      <w:bookmarkStart w:id="7" w:name="_Toc527137012"/>
+      <w:r>
         <w:t>Influences (Brief)</w:t>
       </w:r>
-      <w:bookmarkEnd w:id="6"/>
+      <w:bookmarkEnd w:id="7"/>
     </w:p>
     <w:p>
       <w:pPr>
@@ -1708,14 +2012,14 @@
         </w:rPr>
         <w:tab/>
       </w:r>
-      <w:bookmarkStart w:id="7" w:name="_Toc526964825"/>
+      <w:bookmarkStart w:id="8" w:name="_Toc527137013"/>
       <w:r>
         <w:rPr>
           <w:color w:val="000000"/>
         </w:rPr>
         <w:t>-Influence #1</w:t>
       </w:r>
-      <w:bookmarkEnd w:id="7"/>
+      <w:bookmarkEnd w:id="8"/>
     </w:p>
     <w:p>
       <w:pPr>
@@ -1805,14 +2109,14 @@
         </w:rPr>
         <w:tab/>
       </w:r>
-      <w:bookmarkStart w:id="8" w:name="_Toc526964826"/>
+      <w:bookmarkStart w:id="9" w:name="_Toc527137014"/>
       <w:r>
         <w:rPr>
           <w:color w:val="000000"/>
         </w:rPr>
         <w:t>-Influence #2</w:t>
       </w:r>
-      <w:bookmarkEnd w:id="8"/>
+      <w:bookmarkEnd w:id="9"/>
     </w:p>
     <w:p>
       <w:pPr>
@@ -1912,13 +2216,13 @@
       <w:pPr>
         <w:pStyle w:val="Heading2"/>
       </w:pPr>
-      <w:bookmarkStart w:id="9" w:name="_Toc526241077"/>
-      <w:bookmarkStart w:id="10" w:name="_Toc526964827"/>
+      <w:bookmarkStart w:id="10" w:name="_Toc526241077"/>
+      <w:bookmarkStart w:id="11" w:name="_Toc527137015"/>
       <w:r>
         <w:t>The elevator Pitch</w:t>
       </w:r>
-      <w:bookmarkEnd w:id="9"/>
       <w:bookmarkEnd w:id="10"/>
+      <w:bookmarkEnd w:id="11"/>
     </w:p>
     <w:p>
       <w:pPr>
@@ -2010,11 +2314,11 @@
       <w:pPr>
         <w:pStyle w:val="Heading2"/>
       </w:pPr>
-      <w:bookmarkStart w:id="11" w:name="_Toc526964828"/>
+      <w:bookmarkStart w:id="12" w:name="_Toc527137016"/>
       <w:r>
         <w:t>Project Description (Brief):</w:t>
       </w:r>
-      <w:bookmarkEnd w:id="11"/>
+      <w:bookmarkEnd w:id="12"/>
     </w:p>
     <w:p>
       <w:pPr>
@@ -2063,8 +2367,6 @@
         </w:rPr>
         <w:t xml:space="preserve"> The game is level design oriented, and requires you to keep track of how many sections of the level need to be unlocked in order to proceed to the next stage.</w:t>
       </w:r>
-      <w:bookmarkStart w:id="12" w:name="_GoBack"/>
-      <w:bookmarkEnd w:id="12"/>
     </w:p>
     <w:p>
       <w:pPr>
@@ -2140,7 +2442,7 @@
       <w:pPr>
         <w:pStyle w:val="Heading1"/>
       </w:pPr>
-      <w:bookmarkStart w:id="13" w:name="_Toc526964829"/>
+      <w:bookmarkStart w:id="13" w:name="_Toc527137017"/>
       <w:r>
         <w:t>What sets this project apart?</w:t>
       </w:r>
@@ -2199,7 +2501,6 @@
           <w:sz w:val="26"/>
           <w:szCs w:val="26"/>
         </w:rPr>
-        <w:lastRenderedPageBreak/>
         <w:tab/>
         <w:t>-Somewhat physics oriented, with the pushing and grabbing being the main mechanics</w:t>
       </w:r>
@@ -2228,7 +2529,7 @@
       <w:pPr>
         <w:pStyle w:val="Heading2"/>
       </w:pPr>
-      <w:bookmarkStart w:id="14" w:name="_Toc526964830"/>
+      <w:bookmarkStart w:id="14" w:name="_Toc527137018"/>
       <w:r>
         <w:t>Core Gameplay Mechanics (Detailed)</w:t>
       </w:r>
@@ -2247,7 +2548,7 @@
         </w:rPr>
         <w:tab/>
       </w:r>
-      <w:bookmarkStart w:id="15" w:name="_Toc526964831"/>
+      <w:bookmarkStart w:id="15" w:name="_Toc527137019"/>
       <w:r>
         <w:rPr>
           <w:color w:val="000000"/>
@@ -2326,24 +2627,125 @@
     <w:p>
       <w:pPr>
         <w:pStyle w:val="Heading3"/>
+        <w:ind w:firstLine="720"/>
         <w:rPr>
           <w:color w:val="000000"/>
         </w:rPr>
       </w:pPr>
+      <w:bookmarkStart w:id="16" w:name="_Toc527137020"/>
       <w:r>
         <w:rPr>
           <w:color w:val="000000"/>
         </w:rPr>
-        <w:tab/>
-      </w:r>
-      <w:bookmarkStart w:id="16" w:name="_Toc526964832"/>
-      <w:r>
+        <w:t>- Core Gameplay Mechanic #2</w:t>
+      </w:r>
+      <w:bookmarkEnd w:id="16"/>
+    </w:p>
+    <w:p>
+      <w:pPr>
+        <w:rPr>
+          <w:rFonts w:ascii="Trebuchet MS" w:eastAsia="Trebuchet MS" w:hAnsi="Trebuchet MS" w:cs="Trebuchet MS"/>
+          <w:color w:val="666666"/>
+          <w:sz w:val="26"/>
+          <w:szCs w:val="26"/>
+        </w:rPr>
+      </w:pPr>
+      <w:r>
+        <w:rPr>
+          <w:rFonts w:ascii="Trebuchet MS" w:eastAsia="Trebuchet MS" w:hAnsi="Trebuchet MS" w:cs="Trebuchet MS"/>
+          <w:color w:val="666666"/>
+          <w:sz w:val="26"/>
+          <w:szCs w:val="26"/>
+        </w:rPr>
+        <w:tab/>
+      </w:r>
+      <w:r>
+        <w:rPr>
+          <w:rFonts w:ascii="Trebuchet MS" w:eastAsia="Trebuchet MS" w:hAnsi="Trebuchet MS" w:cs="Trebuchet MS"/>
+          <w:color w:val="666666"/>
+          <w:sz w:val="26"/>
+          <w:szCs w:val="26"/>
+        </w:rPr>
+        <w:tab/>
+        <w:t>- Sliding</w:t>
+      </w:r>
+    </w:p>
+    <w:p>
+      <w:pPr>
+        <w:rPr>
+          <w:rFonts w:ascii="Trebuchet MS" w:eastAsia="Trebuchet MS" w:hAnsi="Trebuchet MS" w:cs="Trebuchet MS"/>
+          <w:color w:val="666666"/>
+          <w:sz w:val="26"/>
+          <w:szCs w:val="26"/>
+        </w:rPr>
+      </w:pPr>
+      <w:r>
+        <w:rPr>
+          <w:rFonts w:ascii="Trebuchet MS" w:eastAsia="Trebuchet MS" w:hAnsi="Trebuchet MS" w:cs="Trebuchet MS"/>
+          <w:color w:val="666666"/>
+          <w:sz w:val="26"/>
+          <w:szCs w:val="26"/>
+        </w:rPr>
+        <w:tab/>
+      </w:r>
+      <w:r>
+        <w:rPr>
+          <w:rFonts w:ascii="Trebuchet MS" w:eastAsia="Trebuchet MS" w:hAnsi="Trebuchet MS" w:cs="Trebuchet MS"/>
+          <w:color w:val="666666"/>
+          <w:sz w:val="26"/>
+          <w:szCs w:val="26"/>
+        </w:rPr>
+        <w:tab/>
+        <w:t xml:space="preserve">The character’s movement is based on sliding as a square. The friction acts as a mild slowing agent, but the character generally slides </w:t>
+      </w:r>
+      <w:proofErr w:type="gramStart"/>
+      <w:r>
+        <w:rPr>
+          <w:rFonts w:ascii="Trebuchet MS" w:eastAsia="Trebuchet MS" w:hAnsi="Trebuchet MS" w:cs="Trebuchet MS"/>
+          <w:color w:val="666666"/>
+          <w:sz w:val="26"/>
+          <w:szCs w:val="26"/>
+        </w:rPr>
+        <w:t>in order to</w:t>
+      </w:r>
+      <w:proofErr w:type="gramEnd"/>
+      <w:r>
+        <w:rPr>
+          <w:rFonts w:ascii="Trebuchet MS" w:eastAsia="Trebuchet MS" w:hAnsi="Trebuchet MS" w:cs="Trebuchet MS"/>
+          <w:color w:val="666666"/>
+          <w:sz w:val="26"/>
+          <w:szCs w:val="26"/>
+        </w:rPr>
+        <w:t xml:space="preserve"> move.</w:t>
+      </w:r>
+    </w:p>
+    <w:p>
+      <w:pPr>
+        <w:pStyle w:val="Heading3"/>
         <w:rPr>
           <w:color w:val="000000"/>
         </w:rPr>
-        <w:t>- Core Gameplay Mechanic #2</w:t>
-      </w:r>
-      <w:bookmarkEnd w:id="16"/>
+      </w:pPr>
+      <w:r>
+        <w:rPr>
+          <w:color w:val="000000"/>
+        </w:rPr>
+        <w:tab/>
+      </w:r>
+      <w:bookmarkStart w:id="17" w:name="_Toc527137021"/>
+      <w:r>
+        <w:rPr>
+          <w:color w:val="000000"/>
+        </w:rPr>
+        <w:t>- Core Gameplay Mechanic #</w:t>
+      </w:r>
+      <w:r>
+        <w:rPr>
+          <w:color w:val="000000"/>
+        </w:rPr>
+        <w:t>3</w:t>
+      </w:r>
+      <w:bookmarkEnd w:id="17"/>
     </w:p>
     <w:p>
       <w:pPr>
@@ -2425,14 +2827,20 @@
         </w:rPr>
         <w:tab/>
       </w:r>
-      <w:bookmarkStart w:id="17" w:name="_Toc526964833"/>
+      <w:bookmarkStart w:id="18" w:name="_Toc527137022"/>
       <w:r>
         <w:rPr>
           <w:color w:val="000000"/>
         </w:rPr>
-        <w:t>- Core Gameplay Mechanic #3</w:t>
-      </w:r>
-      <w:bookmarkEnd w:id="17"/>
+        <w:t>- Core Gameplay Mechanic #</w:t>
+      </w:r>
+      <w:r>
+        <w:rPr>
+          <w:color w:val="000000"/>
+        </w:rPr>
+        <w:t>4</w:t>
+      </w:r>
+      <w:bookmarkEnd w:id="18"/>
     </w:p>
     <w:p>
       <w:pPr>
@@ -2521,10 +2929,20 @@
     </w:p>
     <w:p>
       <w:pPr>
+        <w:rPr>
+          <w:rFonts w:ascii="Trebuchet MS" w:eastAsia="Trebuchet MS" w:hAnsi="Trebuchet MS" w:cs="Trebuchet MS"/>
+          <w:color w:val="666666"/>
+          <w:sz w:val="26"/>
+          <w:szCs w:val="26"/>
+        </w:rPr>
+      </w:pPr>
+    </w:p>
+    <w:p>
+      <w:pPr>
         <w:pStyle w:val="Heading1"/>
       </w:pPr>
-      <w:bookmarkStart w:id="18" w:name="_t5ec1zf34qoo" w:colFirst="0" w:colLast="0"/>
-      <w:bookmarkEnd w:id="18"/>
+      <w:bookmarkStart w:id="19" w:name="_t5ec1zf34qoo" w:colFirst="0" w:colLast="0"/>
+      <w:bookmarkEnd w:id="19"/>
     </w:p>
     <w:p>
       <w:pPr>
@@ -2560,22 +2978,22 @@
       <w:pPr>
         <w:pStyle w:val="Heading1"/>
       </w:pPr>
-      <w:bookmarkStart w:id="19" w:name="_Toc526964834"/>
+      <w:bookmarkStart w:id="20" w:name="_Toc527137023"/>
       <w:r>
         <w:t>Story and Gameplay</w:t>
       </w:r>
-      <w:bookmarkEnd w:id="19"/>
+      <w:bookmarkEnd w:id="20"/>
     </w:p>
     <w:p/>
     <w:p>
       <w:pPr>
         <w:pStyle w:val="Heading2"/>
       </w:pPr>
-      <w:bookmarkStart w:id="20" w:name="_Toc526964835"/>
+      <w:bookmarkStart w:id="21" w:name="_Toc527137024"/>
       <w:r>
         <w:t>Story (Brief)</w:t>
       </w:r>
-      <w:bookmarkEnd w:id="20"/>
+      <w:bookmarkEnd w:id="21"/>
     </w:p>
     <w:p/>
     <w:p>
@@ -2610,23 +3028,23 @@
       <w:pPr>
         <w:pStyle w:val="Heading2"/>
       </w:pPr>
-      <w:bookmarkStart w:id="21" w:name="_Toc526241088"/>
-      <w:bookmarkStart w:id="22" w:name="_Toc526964836"/>
+      <w:bookmarkStart w:id="22" w:name="_Toc526241088"/>
+      <w:bookmarkStart w:id="23" w:name="_Toc527137025"/>
       <w:r>
         <w:t>Story (Detailed)</w:t>
       </w:r>
-      <w:bookmarkEnd w:id="21"/>
       <w:bookmarkEnd w:id="22"/>
+      <w:bookmarkEnd w:id="23"/>
     </w:p>
     <w:p>
       <w:pPr>
         <w:pStyle w:val="Heading2"/>
       </w:pPr>
-      <w:bookmarkStart w:id="23" w:name="_Toc526964837"/>
+      <w:bookmarkStart w:id="24" w:name="_Toc527137026"/>
       <w:r>
         <w:t>Gameplay (Brief)</w:t>
       </w:r>
-      <w:bookmarkEnd w:id="23"/>
+      <w:bookmarkEnd w:id="24"/>
     </w:p>
     <w:p>
       <w:pPr>
@@ -2669,11 +3087,11 @@
       <w:pPr>
         <w:pStyle w:val="Heading1"/>
       </w:pPr>
-      <w:bookmarkStart w:id="24" w:name="_Toc526964838"/>
+      <w:bookmarkStart w:id="25" w:name="_Toc527137027"/>
       <w:r>
         <w:t>Assets Needed</w:t>
       </w:r>
-      <w:bookmarkEnd w:id="24"/>
+      <w:bookmarkEnd w:id="25"/>
     </w:p>
     <w:p>
       <w:pPr>
@@ -2688,11 +3106,11 @@
       <w:pPr>
         <w:pStyle w:val="Heading2"/>
       </w:pPr>
-      <w:bookmarkStart w:id="25" w:name="_Toc526964839"/>
+      <w:bookmarkStart w:id="26" w:name="_Toc527137028"/>
       <w:r>
         <w:t>- 2D</w:t>
       </w:r>
-      <w:bookmarkEnd w:id="25"/>
+      <w:bookmarkEnd w:id="26"/>
     </w:p>
     <w:p>
       <w:pPr>
@@ -2701,11 +3119,11 @@
       <w:r>
         <w:tab/>
       </w:r>
-      <w:bookmarkStart w:id="26" w:name="_Toc526964840"/>
+      <w:bookmarkStart w:id="27" w:name="_Toc527137029"/>
       <w:r>
         <w:t>- Textures</w:t>
       </w:r>
-      <w:bookmarkEnd w:id="26"/>
+      <w:bookmarkEnd w:id="27"/>
     </w:p>
     <w:p>
       <w:pPr>
@@ -2826,11 +3244,11 @@
       <w:pPr>
         <w:pStyle w:val="Heading2"/>
       </w:pPr>
-      <w:bookmarkStart w:id="27" w:name="_Toc526964841"/>
+      <w:bookmarkStart w:id="28" w:name="_Toc527137030"/>
       <w:r>
         <w:t>- Sound</w:t>
       </w:r>
-      <w:bookmarkEnd w:id="27"/>
+      <w:bookmarkEnd w:id="28"/>
     </w:p>
     <w:p>
       <w:pPr>
@@ -3069,11 +3487,11 @@
       <w:pPr>
         <w:pStyle w:val="Heading2"/>
       </w:pPr>
-      <w:bookmarkStart w:id="28" w:name="_Toc526964842"/>
+      <w:bookmarkStart w:id="29" w:name="_Toc527137031"/>
       <w:r>
         <w:t>- Code</w:t>
       </w:r>
-      <w:bookmarkEnd w:id="28"/>
+      <w:bookmarkEnd w:id="29"/>
     </w:p>
     <w:p>
       <w:pPr>
@@ -3146,7 +3564,7 @@
       </w:r>
     </w:p>
     <w:sectPr>
-      <w:footerReference w:type="default" r:id="rId6"/>
+      <w:footerReference w:type="default" r:id="rId15"/>
       <w:pgSz w:w="12240" w:h="15840"/>
       <w:pgMar w:top="1440" w:right="1440" w:bottom="1440" w:left="1440" w:header="0" w:footer="720" w:gutter="0"/>
       <w:pgNumType w:start="1"/>
@@ -3847,6 +4265,114 @@
 </w:styles>
 </file>
 
+<file path=word/ink/ink1.xml><?xml version="1.0" encoding="utf-8"?>
+<inkml:ink xmlns:inkml="http://www.w3.org/2003/InkML">
+  <inkml:definitions>
+    <inkml:context xml:id="ctx0">
+      <inkml:inkSource xml:id="inkSrc0">
+        <inkml:traceFormat>
+          <inkml:channel name="X" type="integer" min="-2.14748E9" max="2.14748E9" units="cm"/>
+          <inkml:channel name="Y" type="integer" min="-2.14748E9" max="2.14748E9" units="cm"/>
+          <inkml:channel name="F" type="integer" max="32767" units="dev"/>
+        </inkml:traceFormat>
+        <inkml:channelProperties>
+          <inkml:channelProperty channel="X" name="resolution" value="1000" units="1/cm"/>
+          <inkml:channelProperty channel="Y" name="resolution" value="1000" units="1/cm"/>
+          <inkml:channelProperty channel="F" name="resolution" value="0" units="1/dev"/>
+        </inkml:channelProperties>
+      </inkml:inkSource>
+      <inkml:timestamp xml:id="ts0" timeString="2018-10-13T00:06:42.452"/>
+    </inkml:context>
+    <inkml:brush xml:id="br0">
+      <inkml:brushProperty name="width" value="0.05" units="cm"/>
+      <inkml:brushProperty name="height" value="0.05" units="cm"/>
+    </inkml:brush>
+  </inkml:definitions>
+  <inkml:trace contextRef="#ctx0" brushRef="#br0">0 0 548,'4'7'644,"-2"-1"288,2-1 48,-2-1-72,0-2-196,0-1-248,2 3-320,-2-4-356,0 2-652,0-2-332,0 0 4</inkml:trace>
+</inkml:ink>
+</file>
+
+<file path=word/ink/ink2.xml><?xml version="1.0" encoding="utf-8"?>
+<inkml:ink xmlns:inkml="http://www.w3.org/2003/InkML">
+  <inkml:definitions>
+    <inkml:context xml:id="ctx0">
+      <inkml:inkSource xml:id="inkSrc0">
+        <inkml:traceFormat>
+          <inkml:channel name="X" type="integer" min="-2.14748E9" max="2.14748E9" units="cm"/>
+          <inkml:channel name="Y" type="integer" min="-2.14748E9" max="2.14748E9" units="cm"/>
+          <inkml:channel name="F" type="integer" max="32767" units="dev"/>
+        </inkml:traceFormat>
+        <inkml:channelProperties>
+          <inkml:channelProperty channel="X" name="resolution" value="1000" units="1/cm"/>
+          <inkml:channelProperty channel="Y" name="resolution" value="1000" units="1/cm"/>
+          <inkml:channelProperty channel="F" name="resolution" value="0" units="1/dev"/>
+        </inkml:channelProperties>
+      </inkml:inkSource>
+      <inkml:timestamp xml:id="ts0" timeString="2018-10-13T00:06:42.092"/>
+    </inkml:context>
+    <inkml:brush xml:id="br0">
+      <inkml:brushProperty name="width" value="0.05" units="cm"/>
+      <inkml:brushProperty name="height" value="0.05" units="cm"/>
+    </inkml:brush>
+  </inkml:definitions>
+  <inkml:trace contextRef="#ctx0" brushRef="#br0">0 1 20,'0'2'-8</inkml:trace>
+</inkml:ink>
+</file>
+
+<file path=word/ink/ink3.xml><?xml version="1.0" encoding="utf-8"?>
+<inkml:ink xmlns:inkml="http://www.w3.org/2003/InkML">
+  <inkml:definitions>
+    <inkml:context xml:id="ctx0">
+      <inkml:inkSource xml:id="inkSrc0">
+        <inkml:traceFormat>
+          <inkml:channel name="X" type="integer" min="-2.14748E9" max="2.14748E9" units="cm"/>
+          <inkml:channel name="Y" type="integer" min="-2.14748E9" max="2.14748E9" units="cm"/>
+          <inkml:channel name="F" type="integer" max="32767" units="dev"/>
+        </inkml:traceFormat>
+        <inkml:channelProperties>
+          <inkml:channelProperty channel="X" name="resolution" value="1000" units="1/cm"/>
+          <inkml:channelProperty channel="Y" name="resolution" value="1000" units="1/cm"/>
+          <inkml:channelProperty channel="F" name="resolution" value="0" units="1/dev"/>
+        </inkml:channelProperties>
+      </inkml:inkSource>
+      <inkml:timestamp xml:id="ts0" timeString="2018-10-13T00:06:41.852"/>
+    </inkml:context>
+    <inkml:brush xml:id="br0">
+      <inkml:brushProperty name="width" value="0.05" units="cm"/>
+      <inkml:brushProperty name="height" value="0.05" units="cm"/>
+    </inkml:brush>
+  </inkml:definitions>
+  <inkml:trace contextRef="#ctx0" brushRef="#br0">62 15 308,'-10'0'512,"-2"0"164,2 0-8,0 0-108,2-3-144,4 3-204,0-4-228,0 2-452,4 0-404,0-1-48</inkml:trace>
+</inkml:ink>
+</file>
+
+<file path=word/ink/ink4.xml><?xml version="1.0" encoding="utf-8"?>
+<inkml:ink xmlns:inkml="http://www.w3.org/2003/InkML">
+  <inkml:definitions>
+    <inkml:context xml:id="ctx0">
+      <inkml:inkSource xml:id="inkSrc0">
+        <inkml:traceFormat>
+          <inkml:channel name="X" type="integer" min="-2.14748E9" max="2.14748E9" units="cm"/>
+          <inkml:channel name="Y" type="integer" min="-2.14748E9" max="2.14748E9" units="cm"/>
+          <inkml:channel name="F" type="integer" max="32767" units="dev"/>
+        </inkml:traceFormat>
+        <inkml:channelProperties>
+          <inkml:channelProperty channel="X" name="resolution" value="1000" units="1/cm"/>
+          <inkml:channelProperty channel="Y" name="resolution" value="1000" units="1/cm"/>
+          <inkml:channelProperty channel="F" name="resolution" value="0" units="1/dev"/>
+        </inkml:channelProperties>
+      </inkml:inkSource>
+      <inkml:timestamp xml:id="ts0" timeString="2018-10-13T00:06:41.103"/>
+    </inkml:context>
+    <inkml:brush xml:id="br0">
+      <inkml:brushProperty name="width" value="0.05" units="cm"/>
+      <inkml:brushProperty name="height" value="0.05" units="cm"/>
+    </inkml:brush>
+  </inkml:definitions>
+  <inkml:trace contextRef="#ctx0" brushRef="#br0">0 0 108,'4'6'124,"-2"-3"-72</inkml:trace>
+</inkml:ink>
+</file>
+
 <file path=word/theme/theme1.xml><?xml version="1.0" encoding="utf-8"?>
 <a:theme xmlns:a="http://schemas.openxmlformats.org/drawingml/2006/main" name="Office Theme">
   <a:themeElements>

</xml_diff>